<commit_message>
remove Fun blog for now
</commit_message>
<xml_diff>
--- a/resume/Resume Chen Lin.docx
+++ b/resume/Resume Chen Lin.docx
@@ -11,7 +11,7 @@
         <w:ind w:left="-14"/>
         <w:jc w:val="center"/>
         <w:rPr>
-          <w:rFonts w:ascii="Arial" w:hAnsi="Arial" w:cs="Arial"/>
+          <w:rFonts w:ascii="Arial" w:eastAsia="Calibri" w:hAnsi="Arial" w:cs="Arial"/>
           <w:b/>
           <w:color w:val="000000" w:themeColor="text1"/>
           <w:sz w:val="60"/>
@@ -66,6 +66,50 @@
       </w:pPr>
       <w:bookmarkStart w:id="1" w:name="_i5s975k110j8" w:colFirst="0" w:colLast="0"/>
       <w:bookmarkEnd w:id="1"/>
+      <w:r>
+        <w:rPr>
+          <w:rFonts w:ascii="Arial" w:hAnsi="Arial" w:cs="Arial"/>
+          <w:color w:val="E91D63"/>
+        </w:rPr>
+        <w:t>126 Orizaba Ave</w:t>
+      </w:r>
+    </w:p>
+    <w:p>
+      <w:pPr>
+        <w:pStyle w:val="Subtitle"/>
+        <w:keepNext w:val="0"/>
+        <w:keepLines w:val="0"/>
+        <w:spacing w:before="0" w:line="240" w:lineRule="auto"/>
+        <w:ind w:left="-14"/>
+        <w:jc w:val="center"/>
+        <w:rPr>
+          <w:rFonts w:ascii="Arial" w:hAnsi="Arial" w:cs="Arial"/>
+          <w:color w:val="E91D63"/>
+        </w:rPr>
+      </w:pPr>
+      <w:r>
+        <w:rPr>
+          <w:rFonts w:ascii="Arial" w:hAnsi="Arial" w:cs="Arial"/>
+          <w:color w:val="E91D63"/>
+        </w:rPr>
+        <w:t>San Francisco, CA 94132</w:t>
+      </w:r>
+      <w:bookmarkStart w:id="2" w:name="_GoBack"/>
+      <w:bookmarkEnd w:id="2"/>
+    </w:p>
+    <w:p>
+      <w:pPr>
+        <w:pStyle w:val="Subtitle"/>
+        <w:keepNext w:val="0"/>
+        <w:keepLines w:val="0"/>
+        <w:spacing w:before="0" w:line="240" w:lineRule="auto"/>
+        <w:ind w:left="-14"/>
+        <w:jc w:val="center"/>
+        <w:rPr>
+          <w:rFonts w:ascii="Arial" w:hAnsi="Arial" w:cs="Arial"/>
+          <w:color w:val="E91D63"/>
+        </w:rPr>
+      </w:pPr>
       <w:r>
         <w:rPr>
           <w:rFonts w:ascii="Arial" w:hAnsi="Arial" w:cs="Arial"/>
@@ -251,8 +295,8 @@
           <w:color w:val="000000" w:themeColor="text1"/>
         </w:rPr>
       </w:pPr>
-      <w:bookmarkStart w:id="2" w:name="_dlaoxi3ta2x2" w:colFirst="0" w:colLast="0"/>
-      <w:bookmarkEnd w:id="2"/>
+      <w:bookmarkStart w:id="3" w:name="_dlaoxi3ta2x2" w:colFirst="0" w:colLast="0"/>
+      <w:bookmarkEnd w:id="3"/>
       <w:r>
         <w:rPr>
           <w:rFonts w:ascii="Arial" w:eastAsia="Calibri" w:hAnsi="Arial" w:cs="Arial"/>
@@ -273,8 +317,8 @@
           <w:rFonts w:ascii="Arial" w:hAnsi="Arial" w:cs="Arial"/>
         </w:rPr>
       </w:pPr>
-      <w:bookmarkStart w:id="3" w:name="_e3tiq672s85s" w:colFirst="0" w:colLast="0"/>
-      <w:bookmarkEnd w:id="3"/>
+      <w:bookmarkStart w:id="4" w:name="_e3tiq672s85s" w:colFirst="0" w:colLast="0"/>
+      <w:bookmarkEnd w:id="4"/>
       <w:r>
         <w:rPr>
           <w:rFonts w:ascii="Arial" w:eastAsia="Calibri" w:hAnsi="Arial" w:cs="Arial"/>
@@ -357,8 +401,8 @@
           <w:szCs w:val="18"/>
         </w:rPr>
       </w:pPr>
-      <w:bookmarkStart w:id="4" w:name="_64afx89h0gdf" w:colFirst="0" w:colLast="0"/>
-      <w:bookmarkEnd w:id="4"/>
+      <w:bookmarkStart w:id="5" w:name="_64afx89h0gdf" w:colFirst="0" w:colLast="0"/>
+      <w:bookmarkEnd w:id="5"/>
       <w:r>
         <w:rPr>
           <w:rFonts w:ascii="PT Mono" w:hAnsi="PT Mono"/>
@@ -497,14 +541,12 @@
         <w:tab/>
         <w:t xml:space="preserve">   </w:t>
       </w:r>
-      <w:bookmarkStart w:id="5" w:name="_GoBack"/>
-      <w:bookmarkEnd w:id="5"/>
-      <w:r>
-        <w:rPr>
-          <w:rFonts w:ascii="PT Mono" w:hAnsi="PT Mono"/>
-          <w:color w:val="000000" w:themeColor="text1"/>
-        </w:rPr>
-        <w:t>Overall GPA: 4.0</w:t>
+      <w:r>
+        <w:rPr>
+          <w:rFonts w:ascii="PT Mono" w:hAnsi="PT Mono"/>
+          <w:color w:val="000000" w:themeColor="text1"/>
+        </w:rPr>
+        <w:t>Overall GPA: 3.5</w:t>
       </w:r>
     </w:p>
     <w:p>

</xml_diff>